<commit_message>
nos falta lo de sorted en la 1 nomas
</commit_message>
<xml_diff>
--- a/TrabajoPractico_1/proyecto_1/docs/analisis.docx
+++ b/TrabajoPractico_1/proyecto_1/docs/analisis.docx
@@ -175,15 +175,16 @@
     <w:p>
       <w:pPr>
         <w:pStyle w:val="NormalWeb"/>
+        <w:jc w:val="center"/>
       </w:pPr>
       <w:r>
         <w:rPr>
           <w:noProof/>
         </w:rPr>
         <w:drawing>
-          <wp:inline distT="0" distB="0" distL="0" distR="0" wp14:anchorId="246F02F6" wp14:editId="55F792D7">
-            <wp:extent cx="5400040" cy="3239770"/>
-            <wp:effectExtent l="0" t="0" r="0" b="0"/>
+          <wp:inline distT="0" distB="0" distL="0" distR="0" wp14:anchorId="246F02F6" wp14:editId="7A7CFFDF">
+            <wp:extent cx="5140036" cy="3083780"/>
+            <wp:effectExtent l="0" t="0" r="3810" b="2540"/>
             <wp:docPr id="1" name="Imagen 1"/>
             <wp:cNvGraphicFramePr>
               <a:graphicFrameLocks xmlns:a="http://schemas.openxmlformats.org/drawingml/2006/main" noChangeAspect="1"/>
@@ -213,7 +214,7 @@
                   <pic:spPr bwMode="auto">
                     <a:xfrm>
                       <a:off x="0" y="0"/>
-                      <a:ext cx="5400040" cy="3239770"/>
+                      <a:ext cx="5153351" cy="3091769"/>
                     </a:xfrm>
                     <a:prstGeom prst="rect">
                       <a:avLst/>
@@ -339,14 +340,15 @@
     <w:p>
       <w:pPr>
         <w:pStyle w:val="NormalWeb"/>
+        <w:jc w:val="center"/>
       </w:pPr>
       <w:r>
         <w:rPr>
           <w:noProof/>
         </w:rPr>
         <w:drawing>
-          <wp:inline distT="0" distB="0" distL="0" distR="0" wp14:anchorId="511F328E" wp14:editId="2550F756">
-            <wp:extent cx="5400040" cy="3239770"/>
+          <wp:inline distT="0" distB="0" distL="0" distR="0" wp14:anchorId="511F328E" wp14:editId="6B35A589">
+            <wp:extent cx="5223163" cy="3133652"/>
             <wp:effectExtent l="0" t="0" r="0" b="0"/>
             <wp:docPr id="2" name="Imagen 2"/>
             <wp:cNvGraphicFramePr>
@@ -377,7 +379,7 @@
                   <pic:spPr bwMode="auto">
                     <a:xfrm>
                       <a:off x="0" y="0"/>
-                      <a:ext cx="5400040" cy="3239770"/>
+                      <a:ext cx="5229365" cy="3137373"/>
                     </a:xfrm>
                     <a:prstGeom prst="rect">
                       <a:avLst/>
@@ -448,21 +450,7 @@
             <w:rFonts w:ascii="Cambria Math" w:hAnsi="Cambria Math"/>
             <w:lang w:val="es-MX"/>
           </w:rPr>
-          <m:t>O(</m:t>
-        </m:r>
-        <m:r>
-          <w:rPr>
-            <w:rFonts w:ascii="Cambria Math" w:hAnsi="Cambria Math"/>
-            <w:lang w:val="es-MX"/>
-          </w:rPr>
-          <m:t>kn</m:t>
-        </m:r>
-        <m:r>
-          <w:rPr>
-            <w:rFonts w:ascii="Cambria Math" w:hAnsi="Cambria Math"/>
-            <w:lang w:val="es-MX"/>
-          </w:rPr>
-          <m:t>)</m:t>
+          <m:t>O(kn)</m:t>
         </m:r>
       </m:oMath>
       <w:r>
@@ -476,14 +464,15 @@
     <w:p>
       <w:pPr>
         <w:pStyle w:val="NormalWeb"/>
+        <w:jc w:val="center"/>
       </w:pPr>
       <w:r>
         <w:rPr>
           <w:noProof/>
         </w:rPr>
         <w:drawing>
-          <wp:inline distT="0" distB="0" distL="0" distR="0" wp14:anchorId="4C16E1E9" wp14:editId="5F11E473">
-            <wp:extent cx="5400040" cy="3239770"/>
+          <wp:inline distT="0" distB="0" distL="0" distR="0" wp14:anchorId="4C16E1E9" wp14:editId="0C42220C">
+            <wp:extent cx="5091545" cy="3054688"/>
             <wp:effectExtent l="0" t="0" r="0" b="0"/>
             <wp:docPr id="3" name="Imagen 3"/>
             <wp:cNvGraphicFramePr>
@@ -514,6 +503,491 @@
                   <pic:spPr bwMode="auto">
                     <a:xfrm>
                       <a:off x="0" y="0"/>
+                      <a:ext cx="5101379" cy="3060588"/>
+                    </a:xfrm>
+                    <a:prstGeom prst="rect">
+                      <a:avLst/>
+                    </a:prstGeom>
+                    <a:noFill/>
+                    <a:ln>
+                      <a:noFill/>
+                    </a:ln>
+                  </pic:spPr>
+                </pic:pic>
+              </a:graphicData>
+            </a:graphic>
+          </wp:inline>
+        </w:drawing>
+      </w:r>
+    </w:p>
+    <w:p>
+      <w:pPr>
+        <w:pStyle w:val="NormalWeb"/>
+        <w:rPr>
+          <w:rFonts w:asciiTheme="minorHAnsi" w:hAnsiTheme="minorHAnsi" w:cstheme="minorHAnsi"/>
+          <w:b/>
+          <w:bCs/>
+          <w:sz w:val="22"/>
+          <w:szCs w:val="22"/>
+          <w:u w:val="single"/>
+        </w:rPr>
+      </w:pPr>
+      <w:r>
+        <w:rPr>
+          <w:rFonts w:asciiTheme="minorHAnsi" w:hAnsiTheme="minorHAnsi" w:cstheme="minorHAnsi"/>
+          <w:b/>
+          <w:bCs/>
+          <w:sz w:val="22"/>
+          <w:szCs w:val="22"/>
+          <w:u w:val="single"/>
+        </w:rPr>
+        <w:t>GRÁFICA COMPARATIVA ENTRE LOS TRES TIPOS DE ORDENAMIENTOS</w:t>
+      </w:r>
+    </w:p>
+    <w:p>
+      <w:pPr>
+        <w:pStyle w:val="NormalWeb"/>
+        <w:tabs>
+          <w:tab w:val="left" w:pos="634"/>
+        </w:tabs>
+        <w:rPr>
+          <w:rFonts w:asciiTheme="minorHAnsi" w:hAnsiTheme="minorHAnsi" w:cstheme="minorHAnsi"/>
+          <w:sz w:val="22"/>
+          <w:szCs w:val="22"/>
+        </w:rPr>
+      </w:pPr>
+      <w:r>
+        <w:rPr>
+          <w:rFonts w:asciiTheme="minorHAnsi" w:hAnsiTheme="minorHAnsi" w:cstheme="minorHAnsi"/>
+          <w:noProof/>
+          <w:sz w:val="22"/>
+          <w:szCs w:val="22"/>
+        </w:rPr>
+        <mc:AlternateContent>
+          <mc:Choice Requires="wps">
+            <w:drawing>
+              <wp:anchor distT="0" distB="0" distL="114300" distR="114300" simplePos="0" relativeHeight="251659264" behindDoc="0" locked="0" layoutInCell="1" allowOverlap="1" wp14:anchorId="769EF603" wp14:editId="4141940F">
+                <wp:simplePos x="0" y="0"/>
+                <wp:positionH relativeFrom="column">
+                  <wp:posOffset>9525</wp:posOffset>
+                </wp:positionH>
+                <wp:positionV relativeFrom="paragraph">
+                  <wp:posOffset>92075</wp:posOffset>
+                </wp:positionV>
+                <wp:extent cx="419100" cy="0"/>
+                <wp:effectExtent l="0" t="0" r="0" b="0"/>
+                <wp:wrapNone/>
+                <wp:docPr id="5" name="Conector recto 5"/>
+                <wp:cNvGraphicFramePr/>
+                <a:graphic xmlns:a="http://schemas.openxmlformats.org/drawingml/2006/main">
+                  <a:graphicData uri="http://schemas.microsoft.com/office/word/2010/wordprocessingShape">
+                    <wps:wsp>
+                      <wps:cNvCnPr/>
+                      <wps:spPr>
+                        <a:xfrm>
+                          <a:off x="0" y="0"/>
+                          <a:ext cx="419100" cy="0"/>
+                        </a:xfrm>
+                        <a:prstGeom prst="line">
+                          <a:avLst/>
+                        </a:prstGeom>
+                      </wps:spPr>
+                      <wps:style>
+                        <a:lnRef idx="1">
+                          <a:schemeClr val="accent1"/>
+                        </a:lnRef>
+                        <a:fillRef idx="0">
+                          <a:schemeClr val="accent1"/>
+                        </a:fillRef>
+                        <a:effectRef idx="0">
+                          <a:schemeClr val="accent1"/>
+                        </a:effectRef>
+                        <a:fontRef idx="minor">
+                          <a:schemeClr val="tx1"/>
+                        </a:fontRef>
+                      </wps:style>
+                      <wps:bodyPr/>
+                    </wps:wsp>
+                  </a:graphicData>
+                </a:graphic>
+              </wp:anchor>
+            </w:drawing>
+          </mc:Choice>
+          <mc:Fallback>
+            <w:pict>
+              <v:line w14:anchorId="54364F73" id="Conector recto 5" o:spid="_x0000_s1026" style="position:absolute;z-index:251659264;visibility:visible;mso-wrap-style:square;mso-wrap-distance-left:9pt;mso-wrap-distance-top:0;mso-wrap-distance-right:9pt;mso-wrap-distance-bottom:0;mso-position-horizontal:absolute;mso-position-horizontal-relative:text;mso-position-vertical:absolute;mso-position-vertical-relative:text" from=".75pt,7.25pt" to="33.75pt,7.25pt" o:gfxdata="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" strokecolor="#4472c4 [3204]" strokeweight=".5pt">
+                <v:stroke joinstyle="miter"/>
+              </v:line>
+            </w:pict>
+          </mc:Fallback>
+        </mc:AlternateContent>
+      </w:r>
+      <w:r>
+        <w:rPr>
+          <w:rFonts w:asciiTheme="minorHAnsi" w:hAnsiTheme="minorHAnsi" w:cstheme="minorHAnsi"/>
+          <w:sz w:val="22"/>
+          <w:szCs w:val="22"/>
+        </w:rPr>
+        <w:tab/>
+        <w:t xml:space="preserve">  Ordenamiento Burbuja.</w:t>
+      </w:r>
+    </w:p>
+    <w:p>
+      <w:pPr>
+        <w:pStyle w:val="NormalWeb"/>
+        <w:tabs>
+          <w:tab w:val="left" w:pos="634"/>
+        </w:tabs>
+        <w:rPr>
+          <w:rFonts w:asciiTheme="minorHAnsi" w:hAnsiTheme="minorHAnsi" w:cstheme="minorHAnsi"/>
+          <w:sz w:val="22"/>
+          <w:szCs w:val="22"/>
+        </w:rPr>
+      </w:pPr>
+      <w:r>
+        <w:rPr>
+          <w:rFonts w:asciiTheme="minorHAnsi" w:hAnsiTheme="minorHAnsi" w:cstheme="minorHAnsi"/>
+          <w:noProof/>
+          <w:sz w:val="22"/>
+          <w:szCs w:val="22"/>
+        </w:rPr>
+        <mc:AlternateContent>
+          <mc:Choice Requires="wps">
+            <w:drawing>
+              <wp:anchor distT="0" distB="0" distL="114300" distR="114300" simplePos="0" relativeHeight="251661312" behindDoc="0" locked="0" layoutInCell="1" allowOverlap="1" wp14:anchorId="31195E29" wp14:editId="606D6A2F">
+                <wp:simplePos x="0" y="0"/>
+                <wp:positionH relativeFrom="column">
+                  <wp:posOffset>9525</wp:posOffset>
+                </wp:positionH>
+                <wp:positionV relativeFrom="paragraph">
+                  <wp:posOffset>92075</wp:posOffset>
+                </wp:positionV>
+                <wp:extent cx="419100" cy="0"/>
+                <wp:effectExtent l="0" t="0" r="0" b="0"/>
+                <wp:wrapNone/>
+                <wp:docPr id="6" name="Conector recto 6"/>
+                <wp:cNvGraphicFramePr/>
+                <a:graphic xmlns:a="http://schemas.openxmlformats.org/drawingml/2006/main">
+                  <a:graphicData uri="http://schemas.microsoft.com/office/word/2010/wordprocessingShape">
+                    <wps:wsp>
+                      <wps:cNvCnPr/>
+                      <wps:spPr>
+                        <a:xfrm>
+                          <a:off x="0" y="0"/>
+                          <a:ext cx="419100" cy="0"/>
+                        </a:xfrm>
+                        <a:prstGeom prst="line">
+                          <a:avLst/>
+                        </a:prstGeom>
+                        <a:ln>
+                          <a:solidFill>
+                            <a:schemeClr val="accent2"/>
+                          </a:solidFill>
+                        </a:ln>
+                      </wps:spPr>
+                      <wps:style>
+                        <a:lnRef idx="1">
+                          <a:schemeClr val="accent1"/>
+                        </a:lnRef>
+                        <a:fillRef idx="0">
+                          <a:schemeClr val="accent1"/>
+                        </a:fillRef>
+                        <a:effectRef idx="0">
+                          <a:schemeClr val="accent1"/>
+                        </a:effectRef>
+                        <a:fontRef idx="minor">
+                          <a:schemeClr val="tx1"/>
+                        </a:fontRef>
+                      </wps:style>
+                      <wps:bodyPr/>
+                    </wps:wsp>
+                  </a:graphicData>
+                </a:graphic>
+              </wp:anchor>
+            </w:drawing>
+          </mc:Choice>
+          <mc:Fallback>
+            <w:pict>
+              <v:line w14:anchorId="569BEAFC" id="Conector recto 6" o:spid="_x0000_s1026" style="position:absolute;z-index:251661312;visibility:visible;mso-wrap-style:square;mso-wrap-distance-left:9pt;mso-wrap-distance-top:0;mso-wrap-distance-right:9pt;mso-wrap-distance-bottom:0;mso-position-horizontal:absolute;mso-position-horizontal-relative:text;mso-position-vertical:absolute;mso-position-vertical-relative:text" from=".75pt,7.25pt" to="33.75pt,7.25pt" o:gfxdata="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" strokecolor="#ed7d31 [3205]" strokeweight=".5pt">
+                <v:stroke joinstyle="miter"/>
+              </v:line>
+            </w:pict>
+          </mc:Fallback>
+        </mc:AlternateContent>
+      </w:r>
+      <w:r>
+        <w:rPr>
+          <w:rFonts w:asciiTheme="minorHAnsi" w:hAnsiTheme="minorHAnsi" w:cstheme="minorHAnsi"/>
+          <w:sz w:val="22"/>
+          <w:szCs w:val="22"/>
+        </w:rPr>
+        <w:tab/>
+        <w:t xml:space="preserve">  Ordenamiento Quicksort.</w:t>
+      </w:r>
+      <w:r>
+        <w:rPr>
+          <w:rFonts w:asciiTheme="minorHAnsi" w:hAnsiTheme="minorHAnsi" w:cstheme="minorHAnsi"/>
+          <w:sz w:val="22"/>
+          <w:szCs w:val="22"/>
+        </w:rPr>
+        <w:tab/>
+      </w:r>
+    </w:p>
+    <w:p>
+      <w:pPr>
+        <w:pStyle w:val="NormalWeb"/>
+        <w:tabs>
+          <w:tab w:val="left" w:pos="634"/>
+        </w:tabs>
+        <w:rPr>
+          <w:rFonts w:asciiTheme="minorHAnsi" w:hAnsiTheme="minorHAnsi" w:cstheme="minorHAnsi"/>
+          <w:sz w:val="22"/>
+          <w:szCs w:val="22"/>
+        </w:rPr>
+      </w:pPr>
+      <w:r>
+        <w:rPr>
+          <w:rFonts w:asciiTheme="minorHAnsi" w:hAnsiTheme="minorHAnsi" w:cstheme="minorHAnsi"/>
+          <w:noProof/>
+          <w:sz w:val="22"/>
+          <w:szCs w:val="22"/>
+        </w:rPr>
+        <mc:AlternateContent>
+          <mc:Choice Requires="wps">
+            <w:drawing>
+              <wp:anchor distT="0" distB="0" distL="114300" distR="114300" simplePos="0" relativeHeight="251663360" behindDoc="0" locked="0" layoutInCell="1" allowOverlap="1" wp14:anchorId="6BED72D6" wp14:editId="608F657D">
+                <wp:simplePos x="0" y="0"/>
+                <wp:positionH relativeFrom="column">
+                  <wp:posOffset>9525</wp:posOffset>
+                </wp:positionH>
+                <wp:positionV relativeFrom="paragraph">
+                  <wp:posOffset>92075</wp:posOffset>
+                </wp:positionV>
+                <wp:extent cx="419100" cy="0"/>
+                <wp:effectExtent l="0" t="0" r="0" b="0"/>
+                <wp:wrapNone/>
+                <wp:docPr id="7" name="Conector recto 7"/>
+                <wp:cNvGraphicFramePr/>
+                <a:graphic xmlns:a="http://schemas.openxmlformats.org/drawingml/2006/main">
+                  <a:graphicData uri="http://schemas.microsoft.com/office/word/2010/wordprocessingShape">
+                    <wps:wsp>
+                      <wps:cNvCnPr/>
+                      <wps:spPr>
+                        <a:xfrm>
+                          <a:off x="0" y="0"/>
+                          <a:ext cx="419100" cy="0"/>
+                        </a:xfrm>
+                        <a:prstGeom prst="line">
+                          <a:avLst/>
+                        </a:prstGeom>
+                        <a:ln>
+                          <a:solidFill>
+                            <a:srgbClr val="00B050"/>
+                          </a:solidFill>
+                        </a:ln>
+                      </wps:spPr>
+                      <wps:style>
+                        <a:lnRef idx="1">
+                          <a:schemeClr val="accent1"/>
+                        </a:lnRef>
+                        <a:fillRef idx="0">
+                          <a:schemeClr val="accent1"/>
+                        </a:fillRef>
+                        <a:effectRef idx="0">
+                          <a:schemeClr val="accent1"/>
+                        </a:effectRef>
+                        <a:fontRef idx="minor">
+                          <a:schemeClr val="tx1"/>
+                        </a:fontRef>
+                      </wps:style>
+                      <wps:bodyPr/>
+                    </wps:wsp>
+                  </a:graphicData>
+                </a:graphic>
+              </wp:anchor>
+            </w:drawing>
+          </mc:Choice>
+          <mc:Fallback>
+            <w:pict>
+              <v:line w14:anchorId="46923046" id="Conector recto 7" o:spid="_x0000_s1026" style="position:absolute;z-index:251663360;visibility:visible;mso-wrap-style:square;mso-wrap-distance-left:9pt;mso-wrap-distance-top:0;mso-wrap-distance-right:9pt;mso-wrap-distance-bottom:0;mso-position-horizontal:absolute;mso-position-horizontal-relative:text;mso-position-vertical:absolute;mso-position-vertical-relative:text" from=".75pt,7.25pt" to="33.75pt,7.25pt" o:gfxdata="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" strokecolor="#00b050" strokeweight=".5pt">
+                <v:stroke joinstyle="miter"/>
+              </v:line>
+            </w:pict>
+          </mc:Fallback>
+        </mc:AlternateContent>
+      </w:r>
+      <w:r>
+        <w:rPr>
+          <w:rFonts w:asciiTheme="minorHAnsi" w:hAnsiTheme="minorHAnsi" w:cstheme="minorHAnsi"/>
+          <w:sz w:val="22"/>
+          <w:szCs w:val="22"/>
+        </w:rPr>
+        <w:tab/>
+        <w:t xml:space="preserve">  Ordenamiento </w:t>
+      </w:r>
+      <w:proofErr w:type="spellStart"/>
+      <w:r>
+        <w:rPr>
+          <w:rFonts w:asciiTheme="minorHAnsi" w:hAnsiTheme="minorHAnsi" w:cstheme="minorHAnsi"/>
+          <w:sz w:val="22"/>
+          <w:szCs w:val="22"/>
+        </w:rPr>
+        <w:t>Radix</w:t>
+      </w:r>
+      <w:proofErr w:type="spellEnd"/>
+      <w:r>
+        <w:rPr>
+          <w:rFonts w:asciiTheme="minorHAnsi" w:hAnsiTheme="minorHAnsi" w:cstheme="minorHAnsi"/>
+          <w:sz w:val="22"/>
+          <w:szCs w:val="22"/>
+        </w:rPr>
+        <w:t>.</w:t>
+      </w:r>
+    </w:p>
+    <w:p>
+      <w:pPr>
+        <w:spacing w:before="100" w:beforeAutospacing="1" w:after="100" w:afterAutospacing="1" w:line="240" w:lineRule="auto"/>
+        <w:jc w:val="center"/>
+        <w:rPr>
+          <w:rFonts w:ascii="Times New Roman" w:eastAsia="Times New Roman" w:hAnsi="Times New Roman" w:cs="Times New Roman"/>
+          <w:sz w:val="24"/>
+          <w:szCs w:val="24"/>
+          <w:lang w:eastAsia="es-AR"/>
+        </w:rPr>
+      </w:pPr>
+      <w:r>
+        <w:rPr>
+          <w:rFonts w:ascii="Times New Roman" w:eastAsia="Times New Roman" w:hAnsi="Times New Roman" w:cs="Times New Roman"/>
+          <w:noProof/>
+          <w:sz w:val="24"/>
+          <w:szCs w:val="24"/>
+          <w:lang w:eastAsia="es-AR"/>
+        </w:rPr>
+        <w:drawing>
+          <wp:inline distT="0" distB="0" distL="0" distR="0" wp14:anchorId="779578AA" wp14:editId="5502770C">
+            <wp:extent cx="5264181" cy="3158259"/>
+            <wp:effectExtent l="0" t="0" r="0" b="4445"/>
+            <wp:docPr id="4" name="Imagen 4"/>
+            <wp:cNvGraphicFramePr>
+              <a:graphicFrameLocks xmlns:a="http://schemas.openxmlformats.org/drawingml/2006/main" noChangeAspect="1"/>
+            </wp:cNvGraphicFramePr>
+            <a:graphic xmlns:a="http://schemas.openxmlformats.org/drawingml/2006/main">
+              <a:graphicData uri="http://schemas.openxmlformats.org/drawingml/2006/picture">
+                <pic:pic xmlns:pic="http://schemas.openxmlformats.org/drawingml/2006/picture">
+                  <pic:nvPicPr>
+                    <pic:cNvPr id="0" name="Picture 1"/>
+                    <pic:cNvPicPr>
+                      <a:picLocks noChangeAspect="1" noChangeArrowheads="1"/>
+                    </pic:cNvPicPr>
+                  </pic:nvPicPr>
+                  <pic:blipFill>
+                    <a:blip r:embed="rId7">
+                      <a:extLst>
+                        <a:ext uri="{28A0092B-C50C-407E-A947-70E740481C1C}">
+                          <a14:useLocalDpi xmlns:a14="http://schemas.microsoft.com/office/drawing/2010/main" val="0"/>
+                        </a:ext>
+                      </a:extLst>
+                    </a:blip>
+                    <a:srcRect/>
+                    <a:stretch>
+                      <a:fillRect/>
+                    </a:stretch>
+                  </pic:blipFill>
+                  <pic:spPr bwMode="auto">
+                    <a:xfrm>
+                      <a:off x="0" y="0"/>
+                      <a:ext cx="5319097" cy="3191206"/>
+                    </a:xfrm>
+                    <a:prstGeom prst="rect">
+                      <a:avLst/>
+                    </a:prstGeom>
+                    <a:noFill/>
+                    <a:ln>
+                      <a:noFill/>
+                    </a:ln>
+                  </pic:spPr>
+                </pic:pic>
+              </a:graphicData>
+            </a:graphic>
+          </wp:inline>
+        </w:drawing>
+      </w:r>
+    </w:p>
+    <w:p>
+      <w:pPr>
+        <w:spacing w:before="100" w:beforeAutospacing="1" w:after="100" w:afterAutospacing="1" w:line="240" w:lineRule="auto"/>
+        <w:rPr>
+          <w:rFonts w:eastAsia="Times New Roman" w:cs="Times New Roman"/>
+          <w:b/>
+          <w:bCs/>
+          <w:u w:val="single"/>
+          <w:lang w:eastAsia="es-AR"/>
+        </w:rPr>
+      </w:pPr>
+      <w:r>
+        <w:rPr>
+          <w:rFonts w:eastAsia="Times New Roman" w:cs="Times New Roman"/>
+          <w:b/>
+          <w:bCs/>
+          <w:u w:val="single"/>
+          <w:lang w:eastAsia="es-AR"/>
+        </w:rPr>
+        <w:lastRenderedPageBreak/>
+        <w:t>FUNCIÓN BUILT-IN SORTED</w:t>
+      </w:r>
+    </w:p>
+    <w:p>
+      <w:pPr>
+        <w:spacing w:before="100" w:beforeAutospacing="1" w:after="100" w:afterAutospacing="1" w:line="240" w:lineRule="auto"/>
+        <w:jc w:val="center"/>
+        <w:rPr>
+          <w:rFonts w:ascii="Times New Roman" w:eastAsia="Times New Roman" w:hAnsi="Times New Roman" w:cs="Times New Roman"/>
+          <w:sz w:val="24"/>
+          <w:szCs w:val="24"/>
+          <w:lang w:eastAsia="es-AR"/>
+        </w:rPr>
+      </w:pPr>
+      <w:r>
+        <w:rPr>
+          <w:rFonts w:ascii="Times New Roman" w:eastAsia="Times New Roman" w:hAnsi="Times New Roman" w:cs="Times New Roman"/>
+          <w:noProof/>
+          <w:sz w:val="24"/>
+          <w:szCs w:val="24"/>
+          <w:lang w:eastAsia="es-AR"/>
+        </w:rPr>
+        <w:drawing>
+          <wp:inline distT="0" distB="0" distL="0" distR="0" wp14:anchorId="70C12C4A" wp14:editId="21FD29C6">
+            <wp:extent cx="5400040" cy="3239770"/>
+            <wp:effectExtent l="0" t="0" r="0" b="0"/>
+            <wp:docPr id="8" name="Imagen 8"/>
+            <wp:cNvGraphicFramePr>
+              <a:graphicFrameLocks xmlns:a="http://schemas.openxmlformats.org/drawingml/2006/main" noChangeAspect="1"/>
+            </wp:cNvGraphicFramePr>
+            <a:graphic xmlns:a="http://schemas.openxmlformats.org/drawingml/2006/main">
+              <a:graphicData uri="http://schemas.openxmlformats.org/drawingml/2006/picture">
+                <pic:pic xmlns:pic="http://schemas.openxmlformats.org/drawingml/2006/picture">
+                  <pic:nvPicPr>
+                    <pic:cNvPr id="0" name="Picture 1"/>
+                    <pic:cNvPicPr>
+                      <a:picLocks noChangeAspect="1" noChangeArrowheads="1"/>
+                    </pic:cNvPicPr>
+                  </pic:nvPicPr>
+                  <pic:blipFill>
+                    <a:blip r:embed="rId8">
+                      <a:extLst>
+                        <a:ext uri="{28A0092B-C50C-407E-A947-70E740481C1C}">
+                          <a14:useLocalDpi xmlns:a14="http://schemas.microsoft.com/office/drawing/2010/main" val="0"/>
+                        </a:ext>
+                      </a:extLst>
+                    </a:blip>
+                    <a:srcRect/>
+                    <a:stretch>
+                      <a:fillRect/>
+                    </a:stretch>
+                  </pic:blipFill>
+                  <pic:spPr bwMode="auto">
+                    <a:xfrm>
+                      <a:off x="0" y="0"/>
                       <a:ext cx="5400040" cy="3239770"/>
                     </a:xfrm>
                     <a:prstGeom prst="rect">
@@ -533,7 +1007,11 @@
     </w:p>
     <w:p>
       <w:pPr>
-        <w:pStyle w:val="NormalWeb"/>
+        <w:spacing w:before="100" w:beforeAutospacing="1" w:after="100" w:afterAutospacing="1" w:line="240" w:lineRule="auto"/>
+        <w:rPr>
+          <w:rFonts w:eastAsia="Times New Roman" w:cs="Times New Roman"/>
+          <w:lang w:eastAsia="es-AR"/>
+        </w:rPr>
       </w:pPr>
     </w:p>
     <w:sectPr>

</xml_diff>